<commit_message>
Plots and Data added
</commit_message>
<xml_diff>
--- a/DesignDocument.docx
+++ b/DesignDocument.docx
@@ -359,7 +359,23 @@
           <w:sz w:val="24"/>
           <w:szCs w:val="24"/>
         </w:rPr>
-        <w:t xml:space="preserve"> ./puzzle_a &lt;maximum_number_of_threads&gt;</w:t>
+        <w:t xml:space="preserve"> </w:t>
+      </w:r>
+      <w:proofErr w:type="gramStart"/>
+      <w:r>
+        <w:rPr>
+          <w:sz w:val="24"/>
+          <w:szCs w:val="24"/>
+        </w:rPr>
+        <w:t>./</w:t>
+      </w:r>
+      <w:proofErr w:type="gramEnd"/>
+      <w:r>
+        <w:rPr>
+          <w:sz w:val="24"/>
+          <w:szCs w:val="24"/>
+        </w:rPr>
+        <w:t>puzzle_a &lt;maximum_number_of_threads&gt;</w:t>
       </w:r>
       <w:r>
         <w:rPr>
@@ -497,7 +513,23 @@
           <w:sz w:val="24"/>
           <w:szCs w:val="24"/>
         </w:rPr>
-        <w:t xml:space="preserve"> ./puzzle</w:t>
+        <w:t xml:space="preserve"> </w:t>
+      </w:r>
+      <w:proofErr w:type="gramStart"/>
+      <w:r>
+        <w:rPr>
+          <w:sz w:val="24"/>
+          <w:szCs w:val="24"/>
+        </w:rPr>
+        <w:t>./</w:t>
+      </w:r>
+      <w:proofErr w:type="gramEnd"/>
+      <w:r>
+        <w:rPr>
+          <w:sz w:val="24"/>
+          <w:szCs w:val="24"/>
+        </w:rPr>
+        <w:t>puzzle</w:t>
       </w:r>
       <w:r>
         <w:rPr>
@@ -1733,7 +1765,23 @@
           <w:sz w:val="24"/>
           <w:szCs w:val="24"/>
         </w:rPr>
-        <w:t xml:space="preserve">. so instead of just doing the breadth first traversal on out state tree. So we use a priority based traversal based on the Dijkstra’s algorithm. </w:t>
+        <w:t xml:space="preserve">. so instead of just doing the breadth first traversal on out state tree. So we use a priority based traversal based on the </w:t>
+      </w:r>
+      <w:proofErr w:type="spellStart"/>
+      <w:r>
+        <w:rPr>
+          <w:sz w:val="24"/>
+          <w:szCs w:val="24"/>
+        </w:rPr>
+        <w:t>Dijkstra’s</w:t>
+      </w:r>
+      <w:proofErr w:type="spellEnd"/>
+      <w:r>
+        <w:rPr>
+          <w:sz w:val="24"/>
+          <w:szCs w:val="24"/>
+        </w:rPr>
+        <w:t xml:space="preserve"> algorithm. </w:t>
       </w:r>
     </w:p>
     <w:p>
@@ -2805,8 +2853,79 @@
         </w:rPr>
         <w:t xml:space="preserve"> into the heap, we randomly generate an index and acquire lock on the corresponding mutex.</w:t>
       </w:r>
+    </w:p>
+    <w:p>
+      <w:pPr>
+        <w:spacing w:after="0"/>
+        <w:jc w:val="both"/>
+        <w:rPr>
+          <w:sz w:val="24"/>
+          <w:szCs w:val="24"/>
+        </w:rPr>
+      </w:pPr>
+    </w:p>
+    <w:p>
+      <w:pPr>
+        <w:spacing w:after="0"/>
+        <w:jc w:val="both"/>
+        <w:rPr>
+          <w:b/>
+          <w:sz w:val="28"/>
+          <w:szCs w:val="24"/>
+        </w:rPr>
+      </w:pPr>
+      <w:r>
+        <w:rPr>
+          <w:b/>
+          <w:sz w:val="28"/>
+          <w:szCs w:val="24"/>
+        </w:rPr>
+        <w:t>Analysis of the algorithm</w:t>
+      </w:r>
+      <w:r>
+        <w:rPr>
+          <w:b/>
+          <w:sz w:val="28"/>
+          <w:szCs w:val="24"/>
+        </w:rPr>
+        <w:t>:</w:t>
+      </w:r>
+    </w:p>
+    <w:p>
+      <w:pPr>
+        <w:spacing w:after="0"/>
+        <w:jc w:val="both"/>
+        <w:rPr>
+          <w:sz w:val="28"/>
+          <w:szCs w:val="24"/>
+        </w:rPr>
+      </w:pPr>
+      <w:r>
+        <w:rPr>
+          <w:sz w:val="24"/>
+          <w:szCs w:val="24"/>
+        </w:rPr>
+        <w:t>The study of the performance of the algorithm is done in the file “Plots&amp;Data.pdf”. The key observations and trends are also analyzed</w:t>
+      </w:r>
       <w:bookmarkStart w:id="0" w:name="_GoBack"/>
       <w:bookmarkEnd w:id="0"/>
+      <w:r>
+        <w:rPr>
+          <w:sz w:val="24"/>
+          <w:szCs w:val="24"/>
+        </w:rPr>
+        <w:t xml:space="preserve"> along with.</w:t>
+      </w:r>
+    </w:p>
+    <w:p>
+      <w:pPr>
+        <w:spacing w:after="0"/>
+        <w:jc w:val="both"/>
+        <w:rPr>
+          <w:sz w:val="24"/>
+          <w:szCs w:val="24"/>
+        </w:rPr>
+      </w:pPr>
     </w:p>
     <w:sectPr>
       <w:footerReference w:type="default" r:id="rId7"/>
@@ -2884,7 +3003,7 @@
           <w:rPr>
             <w:noProof/>
           </w:rPr>
-          <w:t>4</w:t>
+          <w:t>3</w:t>
         </w:r>
         <w:r>
           <w:rPr>
@@ -4132,7 +4251,7 @@
     <w:charset w:val="00"/>
     <w:family w:val="roman"/>
     <w:pitch w:val="variable"/>
-    <w:sig w:usb0="E0002EFF" w:usb1="C000785B" w:usb2="00000009" w:usb3="00000000" w:csb0="000001FF" w:csb1="00000000"/>
+    <w:sig w:usb0="E0002AFF" w:usb1="C0007843" w:usb2="00000009" w:usb3="00000000" w:csb0="000001FF" w:csb1="00000000"/>
   </w:font>
   <w:font w:name="Courier New">
     <w:panose1 w:val="02070309020205020404"/>
@@ -4153,14 +4272,14 @@
     <w:charset w:val="00"/>
     <w:family w:val="swiss"/>
     <w:pitch w:val="variable"/>
-    <w:sig w:usb0="E4002EFF" w:usb1="C000247B" w:usb2="00000009" w:usb3="00000000" w:csb0="000001FF" w:csb1="00000000"/>
+    <w:sig w:usb0="E00002FF" w:usb1="4000ACFF" w:usb2="00000001" w:usb3="00000000" w:csb0="0000019F" w:csb1="00000000"/>
   </w:font>
   <w:font w:name="Arial">
     <w:panose1 w:val="020B0604020202020204"/>
     <w:charset w:val="00"/>
     <w:family w:val="swiss"/>
     <w:pitch w:val="variable"/>
-    <w:sig w:usb0="E0002EFF" w:usb1="C000785B" w:usb2="00000009" w:usb3="00000000" w:csb0="000001FF" w:csb1="00000000"/>
+    <w:sig w:usb0="E0002AFF" w:usb1="C0007843" w:usb2="00000009" w:usb3="00000000" w:csb0="000001FF" w:csb1="00000000"/>
   </w:font>
   <w:font w:name="Cambria Math">
     <w:panose1 w:val="02040503050406030204"/>
@@ -4174,7 +4293,7 @@
     <w:charset w:val="00"/>
     <w:family w:val="swiss"/>
     <w:pitch w:val="variable"/>
-    <w:sig w:usb0="E4002EFF" w:usb1="C000247B" w:usb2="00000009" w:usb3="00000000" w:csb0="000001FF" w:csb1="00000000"/>
+    <w:sig w:usb0="A00002EF" w:usb1="4000207B" w:usb2="00000000" w:usb3="00000000" w:csb0="0000009F" w:csb1="00000000"/>
   </w:font>
 </w:fonts>
 </file>
@@ -4194,7 +4313,7 @@
   </w:compat>
   <w:rsids>
     <w:rsidRoot w:val="00541636"/>
-    <w:rsid w:val="00221017"/>
+    <w:rsid w:val="004657F0"/>
     <w:rsid w:val="00541636"/>
   </w:rsids>
   <m:mathPr>

</xml_diff>